<commit_message>
dataset, pipelines and models
</commit_message>
<xml_diff>
--- a/documentation/Technical Document.docx
+++ b/documentation/Technical Document.docx
@@ -245,8 +245,105 @@
         <w:shd w:val="clear" w:color="auto" w:fill="FFFFFF" w:themeFill="background1"/>
         <w:rPr>
           <w:rFonts w:ascii="Calibri" w:hAnsi="Calibri" w:cs="Calibri"/>
-          <w:b/>
-          <w:bCs/>
+          <w:color w:val="000000" w:themeColor="text1"/>
+        </w:rPr>
+      </w:pPr>
+    </w:p>
+    <w:p>
+      <w:pPr>
+        <w:shd w:val="clear" w:color="auto" w:fill="FFFFFF" w:themeFill="background1"/>
+        <w:rPr>
+          <w:rFonts w:ascii="Calibri" w:hAnsi="Calibri" w:cs="Calibri"/>
+          <w:color w:val="000000" w:themeColor="text1"/>
+        </w:rPr>
+      </w:pPr>
+    </w:p>
+    <w:p>
+      <w:pPr>
+        <w:shd w:val="clear" w:color="auto" w:fill="FFFFFF" w:themeFill="background1"/>
+        <w:rPr>
+          <w:rFonts w:ascii="Calibri" w:hAnsi="Calibri" w:cs="Calibri"/>
+          <w:color w:val="000000" w:themeColor="text1"/>
+        </w:rPr>
+      </w:pPr>
+    </w:p>
+    <w:p>
+      <w:pPr>
+        <w:shd w:val="clear" w:color="auto" w:fill="FFFFFF" w:themeFill="background1"/>
+        <w:rPr>
+          <w:rFonts w:ascii="Calibri" w:hAnsi="Calibri" w:cs="Calibri"/>
+          <w:color w:val="000000" w:themeColor="text1"/>
+        </w:rPr>
+      </w:pPr>
+    </w:p>
+    <w:p>
+      <w:pPr>
+        <w:shd w:val="clear" w:color="auto" w:fill="FFFFFF" w:themeFill="background1"/>
+        <w:rPr>
+          <w:rFonts w:ascii="Calibri" w:hAnsi="Calibri" w:cs="Calibri"/>
+          <w:color w:val="000000" w:themeColor="text1"/>
+        </w:rPr>
+      </w:pPr>
+    </w:p>
+    <w:p>
+      <w:pPr>
+        <w:shd w:val="clear" w:color="auto" w:fill="FFFFFF" w:themeFill="background1"/>
+        <w:rPr>
+          <w:rFonts w:ascii="Calibri" w:hAnsi="Calibri" w:cs="Calibri"/>
+          <w:color w:val="000000" w:themeColor="text1"/>
+        </w:rPr>
+      </w:pPr>
+    </w:p>
+    <w:p>
+      <w:pPr>
+        <w:shd w:val="clear" w:color="auto" w:fill="FFFFFF" w:themeFill="background1"/>
+        <w:rPr>
+          <w:rFonts w:ascii="Calibri" w:hAnsi="Calibri" w:cs="Calibri"/>
+          <w:color w:val="000000" w:themeColor="text1"/>
+        </w:rPr>
+      </w:pPr>
+    </w:p>
+    <w:p>
+      <w:pPr>
+        <w:shd w:val="clear" w:color="auto" w:fill="FFFFFF" w:themeFill="background1"/>
+        <w:rPr>
+          <w:rFonts w:ascii="Calibri" w:hAnsi="Calibri" w:cs="Calibri"/>
+          <w:color w:val="000000" w:themeColor="text1"/>
+        </w:rPr>
+      </w:pPr>
+    </w:p>
+    <w:p>
+      <w:pPr>
+        <w:shd w:val="clear" w:color="auto" w:fill="FFFFFF" w:themeFill="background1"/>
+        <w:rPr>
+          <w:rFonts w:ascii="Calibri" w:hAnsi="Calibri" w:cs="Calibri"/>
+          <w:color w:val="000000" w:themeColor="text1"/>
+        </w:rPr>
+      </w:pPr>
+    </w:p>
+    <w:p>
+      <w:pPr>
+        <w:shd w:val="clear" w:color="auto" w:fill="FFFFFF" w:themeFill="background1"/>
+        <w:rPr>
+          <w:rFonts w:ascii="Calibri" w:hAnsi="Calibri" w:cs="Calibri"/>
+          <w:color w:val="000000" w:themeColor="text1"/>
+        </w:rPr>
+      </w:pPr>
+    </w:p>
+    <w:p>
+      <w:pPr>
+        <w:shd w:val="clear" w:color="auto" w:fill="FFFFFF" w:themeFill="background1"/>
+        <w:rPr>
+          <w:rFonts w:ascii="Calibri" w:hAnsi="Calibri" w:cs="Calibri"/>
+          <w:color w:val="000000" w:themeColor="text1"/>
+        </w:rPr>
+      </w:pPr>
+    </w:p>
+    <w:p>
+      <w:pPr>
+        <w:shd w:val="clear" w:color="auto" w:fill="FFFFFF" w:themeFill="background1"/>
+        <w:rPr>
+          <w:rFonts w:ascii="Calibri" w:hAnsi="Calibri" w:cs="Calibri"/>
           <w:color w:val="000000" w:themeColor="text1"/>
         </w:rPr>
       </w:pPr>
@@ -263,10 +360,7 @@
           <w:szCs w:val="40"/>
         </w:rPr>
       </w:pPr>
-    </w:p>
-    <w:p>
-      <w:pPr>
-        <w:shd w:val="clear" w:color="auto" w:fill="FFFFFF" w:themeFill="background1"/>
+      <w:r>
         <w:rPr>
           <w:rFonts w:ascii="Calibri" w:hAnsi="Calibri" w:cs="Calibri"/>
           <w:b/>
@@ -275,6 +369,358 @@
           <w:sz w:val="40"/>
           <w:szCs w:val="40"/>
         </w:rPr>
+        <w:lastRenderedPageBreak/>
+        <w:t>Introduction</w:t>
+      </w:r>
+    </w:p>
+    <w:p>
+      <w:pPr>
+        <w:shd w:val="clear" w:color="auto" w:fill="FFFFFF" w:themeFill="background1"/>
+        <w:rPr>
+          <w:rFonts w:ascii="Calibri" w:hAnsi="Calibri" w:cs="Calibri"/>
+          <w:color w:val="000000" w:themeColor="text1"/>
+        </w:rPr>
+      </w:pPr>
+      <w:r>
+        <w:rPr>
+          <w:rFonts w:ascii="Calibri" w:hAnsi="Calibri" w:cs="Calibri"/>
+          <w:color w:val="000000" w:themeColor="text1"/>
+        </w:rPr>
+        <w:t>In the fast-paced realm of e-commerce, Amazon has established itself as an industry titan by redefining customer expectations and experience. Its meteoric rise from an online bookstore to a global conglomerate is attributed, in no small part, to its unwavering commitment to customer satisfaction</w:t>
+      </w:r>
+      <w:r>
+        <w:rPr>
+          <w:rFonts w:ascii="Calibri" w:hAnsi="Calibri" w:cs="Calibri"/>
+          <w:color w:val="000000" w:themeColor="text1"/>
+        </w:rPr>
+        <w:t xml:space="preserve"> and trust, thereby eliciting brand loyalty</w:t>
+      </w:r>
+      <w:r>
+        <w:rPr>
+          <w:rFonts w:ascii="Calibri" w:hAnsi="Calibri" w:cs="Calibri"/>
+          <w:color w:val="000000" w:themeColor="text1"/>
+        </w:rPr>
+        <w:t xml:space="preserve">. </w:t>
+      </w:r>
+    </w:p>
+    <w:p>
+      <w:pPr>
+        <w:shd w:val="clear" w:color="auto" w:fill="FFFFFF" w:themeFill="background1"/>
+        <w:rPr>
+          <w:rFonts w:ascii="Calibri" w:hAnsi="Calibri" w:cs="Calibri"/>
+          <w:color w:val="000000" w:themeColor="text1"/>
+        </w:rPr>
+      </w:pPr>
+      <w:r>
+        <w:rPr>
+          <w:rFonts w:ascii="Calibri" w:hAnsi="Calibri" w:cs="Calibri"/>
+          <w:color w:val="000000" w:themeColor="text1"/>
+        </w:rPr>
+        <w:t xml:space="preserve">The Amazon phenomenon is a testament to its visionary leadership, innovative technologies, and relentless pursuit of excellence. </w:t>
+      </w:r>
+      <w:r>
+        <w:rPr>
+          <w:rFonts w:ascii="Calibri" w:hAnsi="Calibri" w:cs="Calibri"/>
+          <w:color w:val="000000" w:themeColor="text1"/>
+        </w:rPr>
+        <w:t xml:space="preserve">Product offers range </w:t>
+      </w:r>
+      <w:r>
+        <w:rPr>
+          <w:rFonts w:ascii="Calibri" w:hAnsi="Calibri" w:cs="Calibri"/>
+          <w:color w:val="000000" w:themeColor="text1"/>
+        </w:rPr>
+        <w:t xml:space="preserve">from electronics to groceries, and </w:t>
+      </w:r>
+      <w:r>
+        <w:rPr>
+          <w:rFonts w:ascii="Calibri" w:hAnsi="Calibri" w:cs="Calibri"/>
+          <w:color w:val="000000" w:themeColor="text1"/>
+        </w:rPr>
+        <w:t>there is a vast</w:t>
+      </w:r>
+      <w:r>
+        <w:rPr>
+          <w:rFonts w:ascii="Calibri" w:hAnsi="Calibri" w:cs="Calibri"/>
+          <w:color w:val="000000" w:themeColor="text1"/>
+        </w:rPr>
+        <w:t xml:space="preserve"> ecosystem of services like Amazon Prime, Amazon Web Services (AWS), and Kindle, Amazon has intricately woven itself into the fabric of modern life. Its customer-centric ethos has set the benchmark for competitors across industries.</w:t>
+      </w:r>
+    </w:p>
+    <w:p>
+      <w:pPr>
+        <w:shd w:val="clear" w:color="auto" w:fill="FFFFFF" w:themeFill="background1"/>
+        <w:rPr>
+          <w:rFonts w:ascii="Calibri" w:hAnsi="Calibri" w:cs="Calibri"/>
+          <w:color w:val="000000" w:themeColor="text1"/>
+        </w:rPr>
+      </w:pPr>
+      <w:r>
+        <w:rPr>
+          <w:rFonts w:ascii="Calibri" w:hAnsi="Calibri" w:cs="Calibri"/>
+          <w:color w:val="000000" w:themeColor="text1"/>
+        </w:rPr>
+        <w:t>At the heart of Amazon's triumph lies an unwavering focus on customer satisfaction</w:t>
+      </w:r>
+      <w:r>
+        <w:rPr>
+          <w:rFonts w:ascii="Calibri" w:hAnsi="Calibri" w:cs="Calibri"/>
+          <w:color w:val="000000" w:themeColor="text1"/>
+        </w:rPr>
+        <w:t xml:space="preserve"> and trust</w:t>
+      </w:r>
+      <w:r>
+        <w:rPr>
+          <w:rFonts w:ascii="Calibri" w:hAnsi="Calibri" w:cs="Calibri"/>
+          <w:color w:val="000000" w:themeColor="text1"/>
+        </w:rPr>
+        <w:t>. The company's founder and CEO, Jeff Bezos, famously remarked, "We see our customers as invited guests to a party, and we are the hosts. It's our job every day to make every important aspect of the customer experience a little bit better." This dedication has fostered unparalleled customer loyalty, transforming buyers into Amazon advocates.</w:t>
+      </w:r>
+    </w:p>
+    <w:p>
+      <w:pPr>
+        <w:shd w:val="clear" w:color="auto" w:fill="FFFFFF" w:themeFill="background1"/>
+        <w:rPr>
+          <w:rFonts w:ascii="Calibri" w:hAnsi="Calibri" w:cs="Calibri"/>
+          <w:color w:val="000000" w:themeColor="text1"/>
+        </w:rPr>
+      </w:pPr>
+      <w:r>
+        <w:rPr>
+          <w:rFonts w:ascii="Calibri" w:hAnsi="Calibri" w:cs="Calibri"/>
+          <w:color w:val="000000" w:themeColor="text1"/>
+        </w:rPr>
+        <w:t>However, recent reports and anecdotal evidence have sparked concerns about a potential decline in Amazon's customer satisfaction levels</w:t>
+      </w:r>
+      <w:r>
+        <w:rPr>
+          <w:rFonts w:ascii="Calibri" w:hAnsi="Calibri" w:cs="Calibri"/>
+          <w:color w:val="000000" w:themeColor="text1"/>
+        </w:rPr>
+        <w:t xml:space="preserve"> and trust</w:t>
+      </w:r>
+      <w:r>
+        <w:rPr>
+          <w:rFonts w:ascii="Calibri" w:hAnsi="Calibri" w:cs="Calibri"/>
+          <w:color w:val="000000" w:themeColor="text1"/>
+        </w:rPr>
+        <w:t>. Amidst the sprawling success, cracks appear to be emerging in the once-impenetrable facade of seamless service. Customer feedback and online forums highlight instances of delayed deliveries, product quality issues, and challenges in customer support. While Amazon's sheer size guarantees some level of discontent</w:t>
+      </w:r>
+      <w:r>
+        <w:rPr>
+          <w:rFonts w:ascii="Calibri" w:hAnsi="Calibri" w:cs="Calibri"/>
+          <w:color w:val="000000" w:themeColor="text1"/>
+        </w:rPr>
+        <w:t xml:space="preserve"> </w:t>
+      </w:r>
+      <w:proofErr w:type="gramStart"/>
+      <w:r>
+        <w:rPr>
+          <w:rFonts w:ascii="Calibri" w:hAnsi="Calibri" w:cs="Calibri"/>
+          <w:color w:val="000000" w:themeColor="text1"/>
+        </w:rPr>
+        <w:t>i.e.</w:t>
+      </w:r>
+      <w:proofErr w:type="gramEnd"/>
+      <w:r>
+        <w:rPr>
+          <w:rFonts w:ascii="Calibri" w:hAnsi="Calibri" w:cs="Calibri"/>
+          <w:color w:val="000000" w:themeColor="text1"/>
+        </w:rPr>
+        <w:t xml:space="preserve"> customer dissatisfaction</w:t>
+      </w:r>
+      <w:r>
+        <w:rPr>
+          <w:rFonts w:ascii="Calibri" w:hAnsi="Calibri" w:cs="Calibri"/>
+          <w:color w:val="000000" w:themeColor="text1"/>
+        </w:rPr>
+        <w:t>, the trend appears to be on the rise, warranting a closer examination.</w:t>
+      </w:r>
+    </w:p>
+    <w:p>
+      <w:pPr>
+        <w:shd w:val="clear" w:color="auto" w:fill="FFFFFF" w:themeFill="background1"/>
+        <w:rPr>
+          <w:rFonts w:ascii="Calibri" w:hAnsi="Calibri" w:cs="Calibri"/>
+          <w:color w:val="000000" w:themeColor="text1"/>
+        </w:rPr>
+      </w:pPr>
+      <w:r>
+        <w:rPr>
+          <w:rFonts w:ascii="Calibri" w:hAnsi="Calibri" w:cs="Calibri"/>
+          <w:color w:val="000000" w:themeColor="text1"/>
+        </w:rPr>
+        <w:t xml:space="preserve">The aim of this project is </w:t>
+      </w:r>
+      <w:r>
+        <w:rPr>
+          <w:rFonts w:ascii="Calibri" w:hAnsi="Calibri" w:cs="Calibri"/>
+          <w:color w:val="000000" w:themeColor="text1"/>
+        </w:rPr>
+        <w:t>use</w:t>
+      </w:r>
+      <w:r>
+        <w:rPr>
+          <w:rFonts w:ascii="Calibri" w:hAnsi="Calibri" w:cs="Calibri"/>
+          <w:color w:val="000000" w:themeColor="text1"/>
+        </w:rPr>
+        <w:t xml:space="preserve"> Amazon's customer </w:t>
+      </w:r>
+      <w:r>
+        <w:rPr>
+          <w:rFonts w:ascii="Calibri" w:hAnsi="Calibri" w:cs="Calibri"/>
+          <w:color w:val="000000" w:themeColor="text1"/>
+        </w:rPr>
+        <w:t>reviews data</w:t>
+      </w:r>
+      <w:r>
+        <w:rPr>
+          <w:rFonts w:ascii="Calibri" w:hAnsi="Calibri" w:cs="Calibri"/>
+          <w:color w:val="000000" w:themeColor="text1"/>
+        </w:rPr>
+        <w:t xml:space="preserve"> to </w:t>
+      </w:r>
+      <w:r>
+        <w:rPr>
+          <w:rFonts w:ascii="Calibri" w:hAnsi="Calibri" w:cs="Calibri"/>
+          <w:color w:val="000000" w:themeColor="text1"/>
+        </w:rPr>
+        <w:t>provide p</w:t>
+      </w:r>
+      <w:r>
+        <w:rPr>
+          <w:rFonts w:ascii="Calibri" w:hAnsi="Calibri" w:cs="Calibri"/>
+          <w:color w:val="000000" w:themeColor="text1"/>
+        </w:rPr>
+        <w:t>ersonalize</w:t>
+      </w:r>
+      <w:r>
+        <w:rPr>
+          <w:rFonts w:ascii="Calibri" w:hAnsi="Calibri" w:cs="Calibri"/>
+          <w:color w:val="000000" w:themeColor="text1"/>
+        </w:rPr>
+        <w:t>d product</w:t>
+      </w:r>
+      <w:r>
+        <w:rPr>
+          <w:rFonts w:ascii="Calibri" w:hAnsi="Calibri" w:cs="Calibri"/>
+          <w:color w:val="000000" w:themeColor="text1"/>
+        </w:rPr>
+        <w:t xml:space="preserve"> recommendations </w:t>
+      </w:r>
+      <w:r>
+        <w:rPr>
+          <w:rFonts w:ascii="Calibri" w:hAnsi="Calibri" w:cs="Calibri"/>
+          <w:color w:val="000000" w:themeColor="text1"/>
+        </w:rPr>
+        <w:t xml:space="preserve">to </w:t>
+      </w:r>
+      <w:r>
+        <w:rPr>
+          <w:rFonts w:ascii="Calibri" w:hAnsi="Calibri" w:cs="Calibri"/>
+          <w:color w:val="000000" w:themeColor="text1"/>
+        </w:rPr>
+        <w:t xml:space="preserve">increase customer </w:t>
+      </w:r>
+      <w:r>
+        <w:rPr>
+          <w:rFonts w:ascii="Calibri" w:hAnsi="Calibri" w:cs="Calibri"/>
+          <w:color w:val="000000" w:themeColor="text1"/>
+        </w:rPr>
+        <w:t xml:space="preserve">satisfaction. I also aim to use said data to provide a fake review detection system that </w:t>
+      </w:r>
+      <w:r>
+        <w:rPr>
+          <w:rFonts w:ascii="Calibri" w:hAnsi="Calibri" w:cs="Calibri"/>
+          <w:color w:val="000000" w:themeColor="text1"/>
+        </w:rPr>
+        <w:t xml:space="preserve">will </w:t>
+      </w:r>
+      <w:r>
+        <w:rPr>
+          <w:rFonts w:ascii="Calibri" w:hAnsi="Calibri" w:cs="Calibri"/>
+          <w:color w:val="000000" w:themeColor="text1"/>
+        </w:rPr>
+        <w:t xml:space="preserve">help to reduce the influx </w:t>
+      </w:r>
+      <w:r>
+        <w:rPr>
+          <w:rFonts w:ascii="Calibri" w:hAnsi="Calibri" w:cs="Calibri"/>
+          <w:color w:val="000000" w:themeColor="text1"/>
+        </w:rPr>
+        <w:t>of fake reviews. I</w:t>
+      </w:r>
+      <w:r>
+        <w:rPr>
+          <w:rFonts w:ascii="Calibri" w:hAnsi="Calibri" w:cs="Calibri"/>
+          <w:color w:val="000000" w:themeColor="text1"/>
+        </w:rPr>
+        <w:t xml:space="preserve"> will outline the structured approach undertaken in this project, following the CRISP-DM framework. From data </w:t>
+      </w:r>
+      <w:r>
+        <w:rPr>
+          <w:rFonts w:ascii="Calibri" w:hAnsi="Calibri" w:cs="Calibri"/>
+          <w:color w:val="000000" w:themeColor="text1"/>
+        </w:rPr>
+        <w:t>understanding</w:t>
+      </w:r>
+      <w:r>
+        <w:rPr>
+          <w:rFonts w:ascii="Calibri" w:hAnsi="Calibri" w:cs="Calibri"/>
+          <w:color w:val="000000" w:themeColor="text1"/>
+        </w:rPr>
+        <w:t xml:space="preserve"> </w:t>
+      </w:r>
+      <w:r>
+        <w:rPr>
+          <w:rFonts w:ascii="Calibri" w:hAnsi="Calibri" w:cs="Calibri"/>
+          <w:color w:val="000000" w:themeColor="text1"/>
+        </w:rPr>
+        <w:t>to deployment</w:t>
+      </w:r>
+      <w:r>
+        <w:rPr>
+          <w:rFonts w:ascii="Calibri" w:hAnsi="Calibri" w:cs="Calibri"/>
+          <w:color w:val="000000" w:themeColor="text1"/>
+        </w:rPr>
+        <w:t>, each phase</w:t>
+      </w:r>
+      <w:r>
+        <w:rPr>
+          <w:rFonts w:ascii="Calibri" w:hAnsi="Calibri" w:cs="Calibri"/>
+          <w:color w:val="000000" w:themeColor="text1"/>
+        </w:rPr>
+        <w:t xml:space="preserve"> will</w:t>
+      </w:r>
+      <w:r>
+        <w:rPr>
+          <w:rFonts w:ascii="Calibri" w:hAnsi="Calibri" w:cs="Calibri"/>
+          <w:color w:val="000000" w:themeColor="text1"/>
+        </w:rPr>
+        <w:t xml:space="preserve"> contribute to the overarching goal of providing Amazon with the tools necessary to address the challenge of declining customer satisfaction</w:t>
+      </w:r>
+      <w:r>
+        <w:rPr>
+          <w:rFonts w:ascii="Calibri" w:hAnsi="Calibri" w:cs="Calibri"/>
+          <w:color w:val="000000" w:themeColor="text1"/>
+        </w:rPr>
+        <w:t xml:space="preserve"> and trust</w:t>
+      </w:r>
+      <w:r>
+        <w:rPr>
+          <w:rFonts w:ascii="Calibri" w:hAnsi="Calibri" w:cs="Calibri"/>
+          <w:color w:val="000000" w:themeColor="text1"/>
+        </w:rPr>
+        <w:t>.</w:t>
+      </w:r>
+    </w:p>
+    <w:p>
+      <w:pPr>
+        <w:shd w:val="clear" w:color="auto" w:fill="FFFFFF" w:themeFill="background1"/>
+        <w:rPr>
+          <w:rFonts w:ascii="Calibri" w:hAnsi="Calibri" w:cs="Calibri"/>
+          <w:color w:val="000000" w:themeColor="text1"/>
+        </w:rPr>
       </w:pPr>
     </w:p>
     <w:p>
@@ -341,10 +787,7 @@
           <w:szCs w:val="40"/>
         </w:rPr>
       </w:pPr>
-    </w:p>
-    <w:p>
-      <w:pPr>
-        <w:shd w:val="clear" w:color="auto" w:fill="FFFFFF" w:themeFill="background1"/>
+      <w:r>
         <w:rPr>
           <w:rFonts w:ascii="Calibri" w:hAnsi="Calibri" w:cs="Calibri"/>
           <w:b/>
@@ -353,8 +796,12 @@
           <w:sz w:val="40"/>
           <w:szCs w:val="40"/>
         </w:rPr>
-      </w:pPr>
-      <w:r>
+        <w:t>Methodology</w:t>
+      </w:r>
+    </w:p>
+    <w:p>
+      <w:pPr>
+        <w:shd w:val="clear" w:color="auto" w:fill="FFFFFF" w:themeFill="background1"/>
         <w:rPr>
           <w:rFonts w:ascii="Calibri" w:hAnsi="Calibri" w:cs="Calibri"/>
           <w:b/>
@@ -363,7 +810,29 @@
           <w:sz w:val="40"/>
           <w:szCs w:val="40"/>
         </w:rPr>
-        <w:lastRenderedPageBreak/>
+      </w:pPr>
+    </w:p>
+    <w:p>
+      <w:pPr>
+        <w:shd w:val="clear" w:color="auto" w:fill="FFFFFF" w:themeFill="background1"/>
+        <w:rPr>
+          <w:rFonts w:ascii="Calibri" w:hAnsi="Calibri" w:cs="Calibri"/>
+          <w:b/>
+          <w:bCs/>
+          <w:color w:val="000000" w:themeColor="text1"/>
+          <w:sz w:val="40"/>
+          <w:szCs w:val="40"/>
+        </w:rPr>
+      </w:pPr>
+      <w:r>
+        <w:rPr>
+          <w:rFonts w:ascii="Calibri" w:hAnsi="Calibri" w:cs="Calibri"/>
+          <w:b/>
+          <w:bCs/>
+          <w:color w:val="000000" w:themeColor="text1"/>
+          <w:sz w:val="40"/>
+          <w:szCs w:val="40"/>
+        </w:rPr>
         <w:t xml:space="preserve">3. </w:t>
       </w:r>
       <w:r>
@@ -1422,6 +1891,7 @@
                 <w:rFonts w:ascii="Calibri" w:hAnsi="Calibri" w:cs="Calibri"/>
                 <w:color w:val="000000" w:themeColor="text1"/>
               </w:rPr>
+              <w:lastRenderedPageBreak/>
               <w:t>helpful_votes</w:t>
             </w:r>
             <w:proofErr w:type="spellEnd"/>
@@ -1492,7 +1962,6 @@
                 <w:rFonts w:ascii="Calibri" w:hAnsi="Calibri" w:cs="Calibri"/>
                 <w:color w:val="000000" w:themeColor="text1"/>
               </w:rPr>
-              <w:lastRenderedPageBreak/>
               <w:t>total_votes</w:t>
             </w:r>
             <w:proofErr w:type="spellEnd"/>
@@ -2745,6 +3214,7 @@
                 <w:rFonts w:ascii="Calibri" w:hAnsi="Calibri" w:cs="Calibri"/>
                 <w:color w:val="000000" w:themeColor="text1"/>
               </w:rPr>
+              <w:lastRenderedPageBreak/>
               <w:t>unixReviewTime</w:t>
             </w:r>
             <w:proofErr w:type="spellEnd"/>
@@ -2887,7 +3357,6 @@
                 <w:rFonts w:ascii="Calibri" w:hAnsi="Calibri" w:cs="Calibri"/>
                 <w:color w:val="000000" w:themeColor="text1"/>
               </w:rPr>
-              <w:lastRenderedPageBreak/>
               <w:t>C</w:t>
             </w:r>
             <w:r>
@@ -7870,160 +8339,145 @@
     </w:p>
     <w:p>
       <w:r>
-        <w:t>In this phase, I subjected the trained models to rigorous testing, leveraging key evaluation metrics based on the specific research objectives mentioned in the business objectives to ascertain the best performing one.</w:t>
-      </w:r>
+        <w:t>In this phase, I subjected the trained models to rigorous testing, leveraging key evaluation metrics based on the specific research objectives mentioned in the business objectives to ascertain the best performing one. For the fake review classification, which is a binary classification problem, I used the area under the Precision Recall Curve (</w:t>
+      </w:r>
+      <w:proofErr w:type="spellStart"/>
+      <w:r>
+        <w:t>areaunderPR</w:t>
+      </w:r>
+      <w:proofErr w:type="spellEnd"/>
+      <w:r>
+        <w:t>) and area under the Receiver Operating Characteristic Curve(</w:t>
+      </w:r>
+      <w:proofErr w:type="spellStart"/>
+      <w:r>
+        <w:t>areaUnderRoC</w:t>
+      </w:r>
+      <w:proofErr w:type="spellEnd"/>
+      <w:r>
+        <w:t xml:space="preserve">) which are the only metrics provided by </w:t>
+      </w:r>
+      <w:proofErr w:type="spellStart"/>
+      <w:r>
+        <w:t>BinaryClassificationEvaluator</w:t>
+      </w:r>
+      <w:proofErr w:type="spellEnd"/>
+      <w:r>
+        <w:t xml:space="preserve"> from </w:t>
+      </w:r>
+      <w:proofErr w:type="spellStart"/>
+      <w:r>
+        <w:t>Pyspark’s</w:t>
+      </w:r>
+      <w:proofErr w:type="spellEnd"/>
       <w:r>
         <w:t xml:space="preserve"> </w:t>
       </w:r>
-      <w:r>
-        <w:t>For the fake review classification, which is a binary classification problem, I used the area under the Precision Recall Curve (</w:t>
-      </w:r>
       <w:proofErr w:type="spellStart"/>
       <w:r>
-        <w:t>areaunderPR</w:t>
+        <w:t>MLlib</w:t>
       </w:r>
       <w:proofErr w:type="spellEnd"/>
       <w:r>
-        <w:t>) and area under the Receiver Operating Characteristic Curve(</w:t>
+        <w:t xml:space="preserve">. To optimize the performance of each algorithm, I embarked on the crucial task of hyperparameter tuning using the </w:t>
       </w:r>
       <w:proofErr w:type="spellStart"/>
       <w:r>
-        <w:t>areaUnderRoC</w:t>
+        <w:t>TrainValidationSplit</w:t>
       </w:r>
       <w:proofErr w:type="spellEnd"/>
       <w:r>
-        <w:t xml:space="preserve">) which are the only metrics provided by </w:t>
+        <w:t xml:space="preserve"> technique which is also provided by </w:t>
       </w:r>
       <w:proofErr w:type="spellStart"/>
       <w:r>
-        <w:t>BinaryClassificationEvaluator</w:t>
+        <w:t>Pyspark’s</w:t>
       </w:r>
       <w:proofErr w:type="spellEnd"/>
       <w:r>
-        <w:t xml:space="preserve"> from </w:t>
+        <w:t xml:space="preserve"> </w:t>
       </w:r>
       <w:proofErr w:type="spellStart"/>
       <w:r>
-        <w:t>Pyspark’s</w:t>
+        <w:t>MLlib</w:t>
       </w:r>
       <w:proofErr w:type="spellEnd"/>
       <w:r>
+        <w:t xml:space="preserve">. It involves splitting the data into training and validation sets, training models on different hyperparameter settings, and evaluating their performance on the validation set. I employed the </w:t>
+      </w:r>
+      <w:proofErr w:type="spellStart"/>
+      <w:r>
+        <w:t>ParamGridBuilder</w:t>
+      </w:r>
+      <w:proofErr w:type="spellEnd"/>
+      <w:r>
+        <w:t xml:space="preserve"> to create a list of values for </w:t>
+      </w:r>
+      <w:proofErr w:type="spellStart"/>
+      <w:r>
+        <w:t>regParam</w:t>
+      </w:r>
+      <w:proofErr w:type="spellEnd"/>
+      <w:r>
+        <w:t xml:space="preserve"> and </w:t>
+      </w:r>
+      <w:proofErr w:type="spellStart"/>
+      <w:r>
+        <w:t>maxiter</w:t>
+      </w:r>
+      <w:proofErr w:type="spellEnd"/>
+      <w:r>
+        <w:t xml:space="preserve"> parameters for the Naïve Bayes and </w:t>
+      </w:r>
+    </w:p>
+    <w:p>
+      <w:r>
+        <w:t xml:space="preserve">For fake review </w:t>
+      </w:r>
+      <w:r>
+        <w:t>detection</w:t>
+      </w:r>
+      <w:r>
+        <w:t>, I found that based on the list of classification models</w:t>
+      </w:r>
+      <w:r>
+        <w:t xml:space="preserve">, which </w:t>
+      </w:r>
+      <w:r>
+        <w:t>performed well overall,</w:t>
+      </w:r>
+      <w:r>
+        <w:t xml:space="preserve"> and the resulting metrics, the best performing model was the </w:t>
+      </w:r>
+      <w:r>
+        <w:rPr>
+          <w:b/>
+          <w:bCs/>
+        </w:rPr>
+        <w:t>X model</w:t>
+      </w:r>
+      <w:r>
+        <w:t xml:space="preserve"> as seen in </w:t>
+      </w:r>
+      <w:r>
+        <w:rPr>
+          <w:b/>
+          <w:bCs/>
+        </w:rPr>
+        <w:t>Figure A</w:t>
+      </w:r>
+      <w:r>
         <w:t xml:space="preserve"> </w:t>
       </w:r>
+      <w:r>
+        <w:t>which had</w:t>
+      </w:r>
+      <w:r>
+        <w:t xml:space="preserve"> an </w:t>
+      </w:r>
       <w:proofErr w:type="spellStart"/>
       <w:r>
-        <w:t>MLlib</w:t>
-      </w:r>
-      <w:proofErr w:type="spellEnd"/>
-      <w:r>
-        <w:t xml:space="preserve">. To optimize the performance of each algorithm, I embarked on the crucial task of hyperparameter tuning using the </w:t>
-      </w:r>
-      <w:proofErr w:type="spellStart"/>
-      <w:r>
-        <w:t>TrainValidationSplit</w:t>
-      </w:r>
-      <w:proofErr w:type="spellEnd"/>
-      <w:r>
-        <w:t xml:space="preserve"> technique which is also provided by </w:t>
-      </w:r>
-      <w:proofErr w:type="spellStart"/>
-      <w:r>
-        <w:t>Pyspark’s</w:t>
-      </w:r>
-      <w:proofErr w:type="spellEnd"/>
-      <w:r>
-        <w:t xml:space="preserve"> </w:t>
-      </w:r>
-      <w:proofErr w:type="spellStart"/>
-      <w:r>
-        <w:t>MLlib</w:t>
-      </w:r>
-      <w:proofErr w:type="spellEnd"/>
-      <w:r>
-        <w:t xml:space="preserve">. It involves splitting the data into training and validation sets, training models on different hyperparameter settings, and evaluating their performance on the validation set. I employed the </w:t>
-      </w:r>
-      <w:proofErr w:type="spellStart"/>
-      <w:r>
-        <w:t>ParamGridBuilder</w:t>
-      </w:r>
-      <w:proofErr w:type="spellEnd"/>
-      <w:r>
-        <w:t xml:space="preserve"> to create a list of values for </w:t>
-      </w:r>
-      <w:proofErr w:type="spellStart"/>
-      <w:r>
-        <w:t>regParam</w:t>
-      </w:r>
-      <w:proofErr w:type="spellEnd"/>
-      <w:r>
-        <w:t xml:space="preserve"> and </w:t>
-      </w:r>
-      <w:proofErr w:type="spellStart"/>
-      <w:r>
-        <w:t>maxiter</w:t>
-      </w:r>
-      <w:proofErr w:type="spellEnd"/>
-      <w:r>
-        <w:t xml:space="preserve"> parameters for the Naïve Bayes and </w:t>
-      </w:r>
-    </w:p>
-    <w:p>
-      <w:r>
-        <w:t xml:space="preserve">For fake review </w:t>
-      </w:r>
-      <w:r>
-        <w:t>detection</w:t>
-      </w:r>
-      <w:r>
-        <w:t>, I found that based on the list of classification models</w:t>
-      </w:r>
-      <w:r>
-        <w:t xml:space="preserve">, which </w:t>
-      </w:r>
-      <w:r>
-        <w:t>performed well overall</w:t>
-      </w:r>
-      <w:r>
-        <w:t>,</w:t>
-      </w:r>
-      <w:r>
-        <w:t xml:space="preserve"> and the resulting metrics, the best performing model was the </w:t>
-      </w:r>
-      <w:r>
-        <w:rPr>
-          <w:b/>
-          <w:bCs/>
-        </w:rPr>
-        <w:t>X model</w:t>
-      </w:r>
-      <w:r>
-        <w:t xml:space="preserve"> as seen in </w:t>
-      </w:r>
-      <w:r>
-        <w:rPr>
-          <w:b/>
-          <w:bCs/>
-        </w:rPr>
-        <w:t>Figure A</w:t>
-      </w:r>
-      <w:r>
-        <w:t xml:space="preserve"> </w:t>
-      </w:r>
-      <w:r>
-        <w:t>which had</w:t>
-      </w:r>
-      <w:r>
-        <w:t xml:space="preserve"> an </w:t>
-      </w:r>
-      <w:proofErr w:type="spellStart"/>
-      <w:r>
-        <w:t>area</w:t>
-      </w:r>
-      <w:r>
-        <w:t>U</w:t>
-      </w:r>
-      <w:r>
-        <w:t>nderPR</w:t>
+        <w:t>areaUnderPR</w:t>
       </w:r>
       <w:proofErr w:type="spellEnd"/>
       <w:r>

</xml_diff>